<commit_message>
how to get MATLAB camera support
</commit_message>
<xml_diff>
--- a/*Install NoiseDiscrimination.docx
+++ b/*Install NoiseDiscrimination.docx
@@ -53,17 +53,16 @@
         <w:t xml:space="preserve">Denis Pelli, </w:t>
       </w:r>
       <w:r>
-        <w:t>June</w:t>
+        <w:t>December</w:t>
       </w:r>
       <w:r>
         <w:t xml:space="preserve"> </w:t>
       </w:r>
       <w:r>
-        <w:t>1</w:t>
-      </w:r>
-      <w:r>
-        <w:t>6</w:t>
-      </w:r>
+        <w:t>14</w:t>
+      </w:r>
+      <w:bookmarkStart w:id="1" w:name="_GoBack"/>
+      <w:bookmarkEnd w:id="1"/>
       <w:r>
         <w:t>, 2018</w:t>
       </w:r>
@@ -99,15 +98,7 @@
       </w:r>
       <w:proofErr w:type="spellEnd"/>
       <w:r>
-        <w:t xml:space="preserve"> is a MATLAB program developed by Denis Pelli at NYU. It measures threshold contrast for identification in static or dynamic noise. </w:t>
-      </w:r>
-      <w:proofErr w:type="spellStart"/>
-      <w:r>
-        <w:t>Pelli</w:t>
-      </w:r>
-      <w:proofErr w:type="spellEnd"/>
-      <w:r>
-        <w:t xml:space="preserve"> &amp; </w:t>
+        <w:t xml:space="preserve"> is a MATLAB program developed by Denis Pelli at NYU. It measures threshold contrast for identification in static or dynamic noise. Pelli &amp; </w:t>
       </w:r>
       <w:proofErr w:type="spellStart"/>
       <w:r>
@@ -190,15 +181,7 @@
       </w:r>
       <w:proofErr w:type="spellEnd"/>
       <w:r>
-        <w:t xml:space="preserve"> on your machine (running MacOS, Windows, or Linux), you need software (MATLAB, </w:t>
-      </w:r>
-      <w:proofErr w:type="spellStart"/>
-      <w:r>
-        <w:t>Psychtoolbox</w:t>
-      </w:r>
-      <w:proofErr w:type="spellEnd"/>
-      <w:r>
-        <w:t xml:space="preserve">, and </w:t>
+        <w:t xml:space="preserve"> on your machine (running MacOS, Windows, or Linux), you need software (MATLAB, Psychtoolbox, and </w:t>
       </w:r>
       <w:proofErr w:type="spellStart"/>
       <w:r>
@@ -224,8 +207,8 @@
           <w:szCs w:val="36"/>
         </w:rPr>
       </w:pPr>
-      <w:bookmarkStart w:id="1" w:name="installingmatlab"/>
-      <w:bookmarkEnd w:id="1"/>
+      <w:bookmarkStart w:id="2" w:name="installingmatlab"/>
+      <w:bookmarkEnd w:id="2"/>
       <w:r>
         <w:rPr>
           <w:sz w:val="36"/>
@@ -2037,8 +2020,8 @@
       <w:r>
         <w:t xml:space="preserve"> file. </w:t>
       </w:r>
-      <w:bookmarkStart w:id="2" w:name="installingpsychtoolbox"/>
-      <w:bookmarkEnd w:id="2"/>
+      <w:bookmarkStart w:id="3" w:name="installingpsychtoolbox"/>
+      <w:bookmarkEnd w:id="3"/>
     </w:p>
     <w:p>
       <w:pPr>
@@ -2343,15 +2326,7 @@
         <w:t>T</w:t>
       </w:r>
       <w:r>
-        <w:t xml:space="preserve">he </w:t>
-      </w:r>
-      <w:proofErr w:type="spellStart"/>
-      <w:r>
-        <w:t>Psychtoolbox</w:t>
-      </w:r>
-      <w:proofErr w:type="spellEnd"/>
-      <w:r>
-        <w:t xml:space="preserve"> function </w:t>
+        <w:t xml:space="preserve">he Psychtoolbox function </w:t>
       </w:r>
       <w:proofErr w:type="spellStart"/>
       <w:r>
@@ -2455,15 +2430,7 @@
         <w:spacing w:before="0" w:after="0"/>
       </w:pPr>
       <w:r>
-        <w:t xml:space="preserve">If you already have </w:t>
-      </w:r>
-      <w:proofErr w:type="spellStart"/>
-      <w:r>
-        <w:t>Psychtoolbox</w:t>
-      </w:r>
-      <w:proofErr w:type="spellEnd"/>
-      <w:r>
-        <w:t>, from some time ago, please update to the latest version</w:t>
+        <w:t>If you already have Psychtoolbox, from some time ago, please update to the latest version</w:t>
       </w:r>
       <w:r>
         <w:t xml:space="preserve"> </w:t>
@@ -3576,8 +3543,8 @@
           <w:szCs w:val="36"/>
         </w:rPr>
       </w:pPr>
-      <w:bookmarkStart w:id="3" w:name="settingupcriticalspacing"/>
-      <w:bookmarkEnd w:id="3"/>
+      <w:bookmarkStart w:id="4" w:name="settingupcriticalspacing"/>
+      <w:bookmarkEnd w:id="4"/>
       <w:r>
         <w:rPr>
           <w:sz w:val="36"/>
@@ -3599,21 +3566,7 @@
           <w:sz w:val="36"/>
           <w:szCs w:val="36"/>
         </w:rPr>
-        <w:t xml:space="preserve"> (Already have it? Go to </w:t>
-      </w:r>
-      <w:r>
-        <w:rPr>
-          <w:sz w:val="36"/>
-          <w:szCs w:val="36"/>
-        </w:rPr>
-        <w:t>C</w:t>
-      </w:r>
-      <w:r>
-        <w:rPr>
-          <w:sz w:val="36"/>
-          <w:szCs w:val="36"/>
-        </w:rPr>
-        <w:t>.)</w:t>
+        <w:t xml:space="preserve"> (Already have it? Go to C.)</w:t>
       </w:r>
     </w:p>
     <w:p>
@@ -3622,13 +3575,7 @@
         <w:spacing w:before="0" w:after="0"/>
       </w:pPr>
       <w:r>
-        <w:t xml:space="preserve">Some of our MATLAB scripts </w:t>
-      </w:r>
-      <w:r>
-        <w:t xml:space="preserve">use </w:t>
-      </w:r>
-      <w:r>
-        <w:t xml:space="preserve">the </w:t>
+        <w:t xml:space="preserve">Some of our MATLAB scripts use the </w:t>
       </w:r>
       <w:proofErr w:type="spellStart"/>
       <w:r>
@@ -3636,24 +3583,7 @@
       </w:r>
       <w:proofErr w:type="spellEnd"/>
       <w:r>
-        <w:t xml:space="preserve"> toolbox </w:t>
-      </w:r>
-      <w:bookmarkStart w:id="4" w:name="_GoBack"/>
-      <w:bookmarkEnd w:id="4"/>
-      <w:r>
-        <w:t xml:space="preserve">to </w:t>
-      </w:r>
-      <w:r>
-        <w:t>measure the psychometric function</w:t>
-      </w:r>
-      <w:r>
-        <w:t xml:space="preserve">. Follow this link to </w:t>
-      </w:r>
-      <w:r>
-        <w:t>get</w:t>
-      </w:r>
-      <w:r>
-        <w:t xml:space="preserve"> </w:t>
+        <w:t xml:space="preserve"> toolbox to measure the psychometric function. Follow this link to get </w:t>
       </w:r>
       <w:proofErr w:type="spellStart"/>
       <w:r>
@@ -4008,7 +3938,85 @@
           <w:sz w:val="36"/>
           <w:szCs w:val="36"/>
         </w:rPr>
-        <w:t>D. Buy tools</w:t>
+        <w:t>D. Optional: Install camera support</w:t>
+      </w:r>
+    </w:p>
+    <w:p>
+      <w:pPr>
+        <w:pStyle w:val="ListParagraph"/>
+        <w:ind w:left="0"/>
+      </w:pPr>
+      <w:r>
+        <w:rPr>
+          <w:rFonts w:ascii="Arial" w:hAnsi="Arial" w:cs="Arial"/>
+          <w:shd w:val="clear" w:color="auto" w:fill="FFFFFF"/>
+        </w:rPr>
+        <w:t xml:space="preserve">If your software will want to use your laptop’s built-in camera to photograph the observer’s eyes (as a cheap rough way to check fixation), then you must install the free MATLAB package that provides USB web cam support. Note that, though free, </w:t>
+      </w:r>
+      <w:proofErr w:type="spellStart"/>
+      <w:r>
+        <w:rPr>
+          <w:rFonts w:ascii="Arial" w:hAnsi="Arial" w:cs="Arial"/>
+          <w:shd w:val="clear" w:color="auto" w:fill="FFFFFF"/>
+        </w:rPr>
+        <w:t>Mathworks</w:t>
+      </w:r>
+      <w:proofErr w:type="spellEnd"/>
+      <w:r>
+        <w:rPr>
+          <w:rFonts w:ascii="Arial" w:hAnsi="Arial" w:cs="Arial"/>
+          <w:shd w:val="clear" w:color="auto" w:fill="FFFFFF"/>
+        </w:rPr>
+        <w:t xml:space="preserve"> demands an account name and email. If you don’t have one, they show you </w:t>
+      </w:r>
+      <w:r>
+        <w:rPr>
+          <w:rFonts w:ascii="Arial" w:hAnsi="Arial" w:cs="Arial"/>
+          <w:shd w:val="clear" w:color="auto" w:fill="FFFFFF"/>
+        </w:rPr>
+        <w:lastRenderedPageBreak/>
+        <w:t xml:space="preserve">how to get one free. </w:t>
+      </w:r>
+      <w:hyperlink r:id="rId28" w:history="1">
+        <w:r>
+          <w:rPr>
+            <w:rStyle w:val="Hyperlink"/>
+            <w:rFonts w:ascii="Arial" w:hAnsi="Arial" w:cs="Arial"/>
+            <w:shd w:val="clear" w:color="auto" w:fill="FFFFFF"/>
+          </w:rPr>
+          <w:t>https://www.mathworks.com/help/supportpkg/usbwebcams/ug/snapshot.html</w:t>
+        </w:r>
+      </w:hyperlink>
+    </w:p>
+    <w:p>
+      <w:pPr>
+        <w:pStyle w:val="Compact"/>
+        <w:spacing w:before="0" w:after="0"/>
+        <w:ind w:left="480"/>
+      </w:pPr>
+    </w:p>
+    <w:p>
+      <w:pPr>
+        <w:pStyle w:val="Heading3"/>
+        <w:spacing w:before="0"/>
+        <w:rPr>
+          <w:sz w:val="36"/>
+          <w:szCs w:val="36"/>
+        </w:rPr>
+      </w:pPr>
+      <w:r>
+        <w:rPr>
+          <w:sz w:val="36"/>
+          <w:szCs w:val="36"/>
+        </w:rPr>
+        <w:t>E</w:t>
+      </w:r>
+      <w:r>
+        <w:rPr>
+          <w:sz w:val="36"/>
+          <w:szCs w:val="36"/>
+        </w:rPr>
+        <w:t>. Buy tools</w:t>
       </w:r>
     </w:p>
     <w:p>
@@ -4041,11 +4049,7 @@
         <w:t xml:space="preserve"> Tape or laser measure</w:t>
       </w:r>
       <w:r>
-        <w:t xml:space="preserve"> for long viewing distance. If the viewing distance exceeds a meter, a meter stick won’t be enough. It's important that you set viewing distance accurately, within five percent. You can measure it with a $10 tape measure marked in centimeters. A fancy $40 alternative is </w:t>
-      </w:r>
-      <w:r>
-        <w:lastRenderedPageBreak/>
-        <w:t>a Bosch laser measure, which gives you the answer in two clicks. The laser will work even with a mirror.</w:t>
+        <w:t xml:space="preserve"> for long viewing distance. If the viewing distance exceeds a meter, a meter stick won’t be enough. It's important that you set viewing distance accurately, within five percent. You can measure it with a $10 tape measure marked in centimeters. A fancy $40 alternative is a Bosch laser measure, which gives you the answer in two clicks. The laser will work even with a mirror.</w:t>
       </w:r>
     </w:p>
     <w:p>
@@ -4061,7 +4065,7 @@
       <w:r>
         <w:t xml:space="preserve">  </w:t>
       </w:r>
-      <w:hyperlink r:id="rId28" w:history="1">
+      <w:hyperlink r:id="rId29" w:history="1">
         <w:r>
           <w:rPr>
             <w:rStyle w:val="Hyperlink6"/>
@@ -4087,7 +4091,7 @@
         </w:rPr>
         <w:t xml:space="preserve">  </w:t>
       </w:r>
-      <w:hyperlink r:id="rId29" w:history="1">
+      <w:hyperlink r:id="rId30" w:history="1">
         <w:r>
           <w:rPr>
             <w:rStyle w:val="Hyperlink6"/>
@@ -4113,7 +4117,7 @@
         </w:rPr>
         <w:t xml:space="preserve">  </w:t>
       </w:r>
-      <w:hyperlink r:id="rId30" w:history="1">
+      <w:hyperlink r:id="rId31" w:history="1">
         <w:r>
           <w:rPr>
             <w:rStyle w:val="Hyperlink6"/>
@@ -4188,7 +4192,7 @@
           <w:szCs w:val="18"/>
         </w:rPr>
       </w:pPr>
-      <w:hyperlink r:id="rId31" w:history="1">
+      <w:hyperlink r:id="rId32" w:history="1">
         <w:r>
           <w:rPr>
             <w:rStyle w:val="Hyperlink6"/>
@@ -4207,7 +4211,7 @@
           <w:szCs w:val="18"/>
         </w:rPr>
       </w:pPr>
-      <w:hyperlink r:id="rId32" w:history="1">
+      <w:hyperlink r:id="rId33" w:history="1">
         <w:r>
           <w:rPr>
             <w:rStyle w:val="Hyperlink6"/>
@@ -4226,7 +4230,7 @@
           <w:szCs w:val="16"/>
         </w:rPr>
       </w:pPr>
-      <w:hyperlink r:id="rId33" w:history="1">
+      <w:hyperlink r:id="rId34" w:history="1">
         <w:r>
           <w:rPr>
             <w:rStyle w:val="Hyperlink7"/>
@@ -4245,7 +4249,7 @@
           <w:szCs w:val="18"/>
         </w:rPr>
       </w:pPr>
-      <w:hyperlink r:id="rId34" w:history="1">
+      <w:hyperlink r:id="rId35" w:history="1">
         <w:r>
           <w:rPr>
             <w:rStyle w:val="Hyperlink6"/>
@@ -4341,7 +4345,7 @@
         </w:rPr>
         <w:t xml:space="preserve"> </w:t>
       </w:r>
-      <w:hyperlink r:id="rId35" w:history="1">
+      <w:hyperlink r:id="rId36" w:history="1">
         <w:r>
           <w:rPr>
             <w:rStyle w:val="Hyperlink6"/>
@@ -4419,6 +4423,7 @@
         </w:rPr>
       </w:pPr>
       <w:r>
+        <w:lastRenderedPageBreak/>
         <w:t xml:space="preserve"> </w:t>
       </w:r>
       <w:r>
@@ -4428,7 +4433,7 @@
         </w:rPr>
         <w:t xml:space="preserve"> </w:t>
       </w:r>
-      <w:hyperlink r:id="rId36" w:history="1">
+      <w:hyperlink r:id="rId37" w:history="1">
         <w:r>
           <w:rPr>
             <w:rStyle w:val="Hyperlink6"/>
@@ -4454,7 +4459,7 @@
         </w:rPr>
         <w:t xml:space="preserve">  </w:t>
       </w:r>
-      <w:hyperlink r:id="rId37" w:history="1">
+      <w:hyperlink r:id="rId38" w:history="1">
         <w:r>
           <w:rPr>
             <w:rStyle w:val="Hyperlink6"/>
@@ -4480,7 +4485,7 @@
         </w:rPr>
         <w:t xml:space="preserve">  </w:t>
       </w:r>
-      <w:hyperlink r:id="rId38" w:history="1">
+      <w:hyperlink r:id="rId39" w:history="1">
         <w:r>
           <w:rPr>
             <w:rStyle w:val="Hyperlink6"/>
@@ -4506,7 +4511,7 @@
         </w:rPr>
         <w:t xml:space="preserve">  </w:t>
       </w:r>
-      <w:hyperlink r:id="rId39" w:history="1">
+      <w:hyperlink r:id="rId40" w:history="1">
         <w:r>
           <w:rPr>
             <w:rStyle w:val="Hyperlink6"/>
@@ -4532,7 +4537,7 @@
         </w:rPr>
         <w:t xml:space="preserve">  </w:t>
       </w:r>
-      <w:hyperlink r:id="rId40" w:history="1">
+      <w:hyperlink r:id="rId41" w:history="1">
         <w:r>
           <w:rPr>
             <w:rStyle w:val="Hyperlink6"/>
@@ -4558,7 +4563,7 @@
         </w:rPr>
         <w:t xml:space="preserve">  </w:t>
       </w:r>
-      <w:hyperlink r:id="rId41" w:history="1">
+      <w:hyperlink r:id="rId42" w:history="1">
         <w:r>
           <w:rPr>
             <w:rStyle w:val="Hyperlink6"/>
@@ -4589,7 +4594,7 @@
       <w:r>
         <w:t xml:space="preserve">, currently the main developer of Psychtoolbox, and Paul Fan, </w:t>
       </w:r>
-      <w:hyperlink r:id="rId42" w:history="1">
+      <w:hyperlink r:id="rId43" w:history="1">
         <w:r>
           <w:rPr>
             <w:rStyle w:val="Hyperlink0"/>
@@ -4602,7 +4607,7 @@
       </w:r>
     </w:p>
     <w:sectPr>
-      <w:headerReference w:type="default" r:id="rId43"/>
+      <w:headerReference w:type="default" r:id="rId44"/>
       <w:pgSz w:w="12240" w:h="15840"/>
       <w:pgMar w:top="1440" w:right="1440" w:bottom="1440" w:left="1440" w:header="720" w:footer="720" w:gutter="0"/>
       <w:cols w:space="720"/>
@@ -4681,11 +4686,21 @@
     <w:r>
       <w:t xml:space="preserve"> of </w:t>
     </w:r>
-    <w:fldSimple w:instr=" NUMPAGES ">
-      <w:r>
-        <w:t>7</w:t>
-      </w:r>
-    </w:fldSimple>
+    <w:r>
+      <w:fldChar w:fldCharType="begin"/>
+    </w:r>
+    <w:r>
+      <w:instrText xml:space="preserve"> NUMPAGES </w:instrText>
+    </w:r>
+    <w:r>
+      <w:fldChar w:fldCharType="separate"/>
+    </w:r>
+    <w:r>
+      <w:t>7</w:t>
+    </w:r>
+    <w:r>
+      <w:fldChar w:fldCharType="end"/>
+    </w:r>
   </w:p>
 </w:hdr>
 </file>
@@ -6051,7 +6066,7 @@
     <w:abstractNumId w:val="1"/>
     <w:lvlOverride w:ilvl="0">
       <w:startOverride w:val="1"/>
-      <w:lvl w:ilvl="0" w:tplc="007CE28C">
+      <w:lvl w:ilvl="0" w:tplc="B92AF55A">
         <w:start w:val="1"/>
         <w:numFmt w:val="decimal"/>
         <w:lvlText w:val="%1."/>
@@ -6082,7 +6097,7 @@
     </w:lvlOverride>
     <w:lvlOverride w:ilvl="1">
       <w:startOverride w:val="1"/>
-      <w:lvl w:ilvl="1" w:tplc="C100A79A">
+      <w:lvl w:ilvl="1" w:tplc="453A162C">
         <w:start w:val="1"/>
         <w:numFmt w:val="decimal"/>
         <w:lvlText w:val="%2."/>
@@ -6113,7 +6128,7 @@
     </w:lvlOverride>
     <w:lvlOverride w:ilvl="2">
       <w:startOverride w:val="1"/>
-      <w:lvl w:ilvl="2" w:tplc="34B6B1F0">
+      <w:lvl w:ilvl="2" w:tplc="11E85EA0">
         <w:start w:val="1"/>
         <w:numFmt w:val="lowerLetter"/>
         <w:lvlText w:val="%3."/>
@@ -6144,7 +6159,7 @@
     </w:lvlOverride>
     <w:lvlOverride w:ilvl="3">
       <w:startOverride w:val="1"/>
-      <w:lvl w:ilvl="3" w:tplc="EE68957A">
+      <w:lvl w:ilvl="3" w:tplc="B8089936">
         <w:start w:val="1"/>
         <w:numFmt w:val="lowerRoman"/>
         <w:lvlText w:val="%4."/>
@@ -6175,7 +6190,7 @@
     </w:lvlOverride>
     <w:lvlOverride w:ilvl="4">
       <w:startOverride w:val="1"/>
-      <w:lvl w:ilvl="4" w:tplc="E39C8E98">
+      <w:lvl w:ilvl="4" w:tplc="1DA8297E">
         <w:start w:val="1"/>
         <w:numFmt w:val="decimal"/>
         <w:lvlText w:val="%5."/>
@@ -6206,7 +6221,7 @@
     </w:lvlOverride>
     <w:lvlOverride w:ilvl="5">
       <w:startOverride w:val="1"/>
-      <w:lvl w:ilvl="5" w:tplc="04B056D0">
+      <w:lvl w:ilvl="5" w:tplc="45AAFB04">
         <w:start w:val="1"/>
         <w:numFmt w:val="lowerLetter"/>
         <w:lvlText w:val="%6."/>
@@ -6237,7 +6252,7 @@
     </w:lvlOverride>
     <w:lvlOverride w:ilvl="6">
       <w:startOverride w:val="1"/>
-      <w:lvl w:ilvl="6" w:tplc="E9E6AFA0">
+      <w:lvl w:ilvl="6" w:tplc="77DA6EC4">
         <w:start w:val="1"/>
         <w:numFmt w:val="lowerRoman"/>
         <w:lvlText w:val="%7."/>
@@ -6268,7 +6283,7 @@
     </w:lvlOverride>
     <w:lvlOverride w:ilvl="7">
       <w:startOverride w:val="1"/>
-      <w:lvl w:ilvl="7" w:tplc="0C660AF0">
+      <w:lvl w:ilvl="7" w:tplc="DE26E58E">
         <w:start w:val="1"/>
         <w:numFmt w:val="lowerRoman"/>
         <w:lvlText w:val="%8."/>
@@ -6299,7 +6314,7 @@
     </w:lvlOverride>
     <w:lvlOverride w:ilvl="8">
       <w:startOverride w:val="1"/>
-      <w:lvl w:ilvl="8" w:tplc="EB585850">
+      <w:lvl w:ilvl="8" w:tplc="39AE14F2">
         <w:start w:val="1"/>
         <w:numFmt w:val="lowerRoman"/>
         <w:lvlText w:val="%9."/>
@@ -6544,7 +6559,7 @@
     <w:lsdException w:name="Medium Shading 2 Accent 1" w:uiPriority="64"/>
     <w:lsdException w:name="Medium List 1 Accent 1" w:uiPriority="65"/>
     <w:lsdException w:name="Revision" w:semiHidden="1"/>
-    <w:lsdException w:name="List Paragraph" w:uiPriority="34" w:qFormat="1"/>
+    <w:lsdException w:name="List Paragraph" w:uiPriority="0" w:qFormat="1"/>
     <w:lsdException w:name="Quote" w:uiPriority="29" w:qFormat="1"/>
     <w:lsdException w:name="Intense Quote" w:uiPriority="30" w:qFormat="1"/>
     <w:lsdException w:name="Medium List 2 Accent 1" w:uiPriority="66"/>
@@ -6789,6 +6804,7 @@
   <w:style w:type="character" w:default="1" w:styleId="DefaultParagraphFont">
     <w:name w:val="Default Paragraph Font"/>
     <w:uiPriority w:val="1"/>
+    <w:semiHidden/>
     <w:unhideWhenUsed/>
   </w:style>
   <w:style w:type="table" w:default="1" w:styleId="TableNormal">
@@ -6894,6 +6910,7 @@
   </w:style>
   <w:style w:type="paragraph" w:customStyle="1" w:styleId="Compact">
     <w:name w:val="Compact"/>
+    <w:qFormat/>
     <w:pPr>
       <w:spacing w:before="36" w:after="36"/>
     </w:pPr>

</xml_diff>